<commit_message>
First review by normocontroller
</commit_message>
<xml_diff>
--- a/docs/ТЗ_fork.docx
+++ b/docs/ТЗ_fork.docx
@@ -666,6 +666,14 @@
         <w:br w:type="page"/>
       </w:r>
       <w:r>
+        <w:rPr>
+          <w:b/>
+          <w:bCs/>
+          <w:i w:val="0"/>
+          <w:iCs w:val="0"/>
+          <w:sz w:val="36"/>
+          <w:szCs w:val="36"/>
+        </w:rPr>
         <w:t>Разбить на 8 строчек для заполнения дневника</w:t>
       </w:r>
     </w:p>
@@ -680,14 +688,13 @@
       <w:pPr>
         <w:pStyle w:val="2"/>
         <w:numPr>
+          <w:ilvl w:val="0"/>
           <w:numId w:val="0"/>
         </w:numPr>
         <w:ind w:leftChars="0"/>
         <w:jc w:val="both"/>
         <w:outlineLvl w:val="0"/>
       </w:pPr>
-      <w:bookmarkStart w:id="98" w:name="_GoBack"/>
-      <w:bookmarkEnd w:id="98"/>
       <w:r>
         <w:t>Введення</w:t>
       </w:r>
@@ -738,17 +745,7 @@
           <w:sz w:val="28"/>
           <w:szCs w:val="28"/>
         </w:rPr>
-        <w:t xml:space="preserve"> </w:t>
-      </w:r>
-      <w:r>
-        <w:rPr>
-          <w:rFonts w:ascii="Times New Roman" w:hAnsi="Times New Roman" w:cs="Times New Roman"/>
-          <w:b/>
-          <w:bCs/>
-          <w:sz w:val="28"/>
-          <w:szCs w:val="28"/>
-        </w:rPr>
-        <w:t xml:space="preserve">(по примеру) </w:t>
+        <w:t xml:space="preserve"> (по примеру) </w:t>
       </w:r>
       <w:r>
         <w:rPr>
@@ -851,7 +848,18 @@
           <w:szCs w:val="28"/>
           <w:lang w:val="uk-UA"/>
         </w:rPr>
-        <w:t>, набрана користувачем за допомогою клавіатур</w:t>
+        <w:t>, набрана користувачем за допомогою клавіату</w:t>
+      </w:r>
+      <w:bookmarkStart w:id="98" w:name="_GoBack"/>
+      <w:bookmarkEnd w:id="98"/>
+      <w:r>
+        <w:rPr>
+          <w:rFonts w:ascii="Times New Roman" w:hAnsi="Times New Roman" w:cs="Times New Roman"/>
+          <w:sz w:val="28"/>
+          <w:szCs w:val="28"/>
+          <w:lang w:val="uk-UA"/>
+        </w:rPr>
+        <w:t>р</w:t>
       </w:r>
       <w:r>
         <w:rPr>
@@ -901,15 +909,7 @@
           <w:sz w:val="28"/>
           <w:szCs w:val="28"/>
         </w:rPr>
-        <w:t xml:space="preserve"> </w:t>
-      </w:r>
-      <w:r>
-        <w:rPr>
-          <w:rFonts w:ascii="Times New Roman" w:hAnsi="Times New Roman" w:cs="Times New Roman"/>
-          <w:sz w:val="28"/>
-          <w:szCs w:val="28"/>
-        </w:rPr>
-        <w:t>природньої мови</w:t>
+        <w:t xml:space="preserve"> природньої мови</w:t>
       </w:r>
       <w:r>
         <w:rPr>
@@ -15120,15 +15120,7 @@
                 <w:sz w:val="28"/>
                 <w:szCs w:val="28"/>
               </w:rPr>
-              <w:t>1</w:t>
-            </w:r>
-            <w:r>
-              <w:rPr>
-                <w:rFonts w:ascii="Times New Roman" w:hAnsi="Times New Roman" w:cs="Times New Roman"/>
-                <w:sz w:val="28"/>
-                <w:szCs w:val="28"/>
-              </w:rPr>
-              <w:t>6</w:t>
+              <w:t>16</w:t>
             </w:r>
             <w:r>
               <w:rPr>
@@ -15175,9 +15167,9 @@
         </w:tabs>
         <w:ind w:left="283" w:leftChars="0" w:hanging="283" w:firstLineChars="0"/>
       </w:pPr>
-      <w:bookmarkStart w:id="94" w:name="__RefHeading___Toc509_1821189437"/>
+      <w:bookmarkStart w:id="94" w:name="_Toc414350137"/>
       <w:bookmarkEnd w:id="94"/>
-      <w:bookmarkStart w:id="95" w:name="_Toc414350137"/>
+      <w:bookmarkStart w:id="95" w:name="__RefHeading___Toc509_1821189437"/>
       <w:bookmarkEnd w:id="95"/>
       <w:r>
         <w:t>Порядок контролю та приймання</w:t>
@@ -15332,9 +15324,9 @@
           <w:lang w:val="uk-UA"/>
         </w:rPr>
       </w:pPr>
-      <w:bookmarkStart w:id="96" w:name="__RefHeading___Toc511_1821189437"/>
+      <w:bookmarkStart w:id="96" w:name="_Toc414350138"/>
       <w:bookmarkEnd w:id="96"/>
-      <w:bookmarkStart w:id="97" w:name="_Toc414350138"/>
+      <w:bookmarkStart w:id="97" w:name="__RefHeading___Toc511_1821189437"/>
       <w:bookmarkEnd w:id="97"/>
       <w:r>
         <w:rPr>
@@ -15541,6 +15533,146 @@
 
 <file path=word/numbering.xml><?xml version="1.0" encoding="utf-8"?>
 <w:numbering xmlns:wpc="http://schemas.microsoft.com/office/word/2010/wordprocessingCanvas" xmlns:mc="http://schemas.openxmlformats.org/markup-compatibility/2006" xmlns:o="urn:schemas-microsoft-com:office:office" xmlns:r="http://schemas.openxmlformats.org/officeDocument/2006/relationships" xmlns:m="http://schemas.openxmlformats.org/officeDocument/2006/math" xmlns:v="urn:schemas-microsoft-com:vml" xmlns:wp14="http://schemas.microsoft.com/office/word/2010/wordprocessingDrawing" xmlns:wp="http://schemas.openxmlformats.org/drawingml/2006/wordprocessingDrawing" xmlns:w10="urn:schemas-microsoft-com:office:word" xmlns:w="http://schemas.openxmlformats.org/wordprocessingml/2006/main" xmlns:w14="http://schemas.microsoft.com/office/word/2010/wordml" xmlns:wpg="http://schemas.microsoft.com/office/word/2010/wordprocessingGroup" xmlns:wpi="http://schemas.microsoft.com/office/word/2010/wordprocessingInk" xmlns:wne="http://schemas.microsoft.com/office/word/2006/wordml" xmlns:wps="http://schemas.microsoft.com/office/word/2010/wordprocessingShape" mc:Ignorable="w14 wp14">
+  <w:abstractNum w:abstractNumId="1462218037">
+    <w:nsid w:val="5727AD35"/>
+    <w:multiLevelType w:val="multilevel"/>
+    <w:tmpl w:val="5727AD35"/>
+    <w:lvl w:ilvl="0" w:tentative="1">
+      <w:start w:val="1"/>
+      <w:numFmt w:val="decimal"/>
+      <w:lvlText w:val="%1."/>
+      <w:lvlJc w:val="left"/>
+      <w:pPr>
+        <w:tabs>
+          <w:tab w:val="left" w:pos="425"/>
+        </w:tabs>
+        <w:ind w:left="425" w:leftChars="0" w:hanging="425" w:firstLineChars="0"/>
+      </w:pPr>
+      <w:rPr>
+        <w:rFonts w:hint="default"/>
+      </w:rPr>
+    </w:lvl>
+    <w:lvl w:ilvl="1" w:tentative="1">
+      <w:start w:val="1"/>
+      <w:numFmt w:val="decimal"/>
+      <w:lvlText w:val="%1.%2."/>
+      <w:lvlJc w:val="left"/>
+      <w:pPr>
+        <w:tabs>
+          <w:tab w:val="left" w:pos="567"/>
+        </w:tabs>
+        <w:ind w:left="567" w:leftChars="0" w:hanging="567" w:firstLineChars="0"/>
+      </w:pPr>
+      <w:rPr>
+        <w:rFonts w:hint="default"/>
+      </w:rPr>
+    </w:lvl>
+    <w:lvl w:ilvl="2" w:tentative="1">
+      <w:start w:val="1"/>
+      <w:numFmt w:val="decimal"/>
+      <w:lvlText w:val="%1.%2.%3."/>
+      <w:lvlJc w:val="left"/>
+      <w:pPr>
+        <w:tabs>
+          <w:tab w:val="left" w:pos="709"/>
+        </w:tabs>
+        <w:ind w:left="709" w:leftChars="0" w:hanging="709" w:firstLineChars="0"/>
+      </w:pPr>
+      <w:rPr>
+        <w:rFonts w:hint="default"/>
+      </w:rPr>
+    </w:lvl>
+    <w:lvl w:ilvl="3" w:tentative="1">
+      <w:start w:val="1"/>
+      <w:numFmt w:val="decimal"/>
+      <w:lvlText w:val="%1.%2.%3.%4."/>
+      <w:lvlJc w:val="left"/>
+      <w:pPr>
+        <w:tabs>
+          <w:tab w:val="left" w:pos="850"/>
+        </w:tabs>
+        <w:ind w:left="850" w:leftChars="0" w:hanging="850" w:firstLineChars="0"/>
+      </w:pPr>
+      <w:rPr>
+        <w:rFonts w:hint="default"/>
+      </w:rPr>
+    </w:lvl>
+    <w:lvl w:ilvl="4" w:tentative="1">
+      <w:start w:val="1"/>
+      <w:numFmt w:val="decimal"/>
+      <w:lvlText w:val="%1.%2.%3.%4.%5."/>
+      <w:lvlJc w:val="left"/>
+      <w:pPr>
+        <w:tabs>
+          <w:tab w:val="left" w:pos="991"/>
+        </w:tabs>
+        <w:ind w:left="991" w:leftChars="0" w:hanging="991" w:firstLineChars="0"/>
+      </w:pPr>
+      <w:rPr>
+        <w:rFonts w:hint="default"/>
+      </w:rPr>
+    </w:lvl>
+    <w:lvl w:ilvl="5" w:tentative="1">
+      <w:start w:val="1"/>
+      <w:numFmt w:val="decimal"/>
+      <w:lvlText w:val="%1.%2.%3.%4.%5.%6."/>
+      <w:lvlJc w:val="left"/>
+      <w:pPr>
+        <w:tabs>
+          <w:tab w:val="left" w:pos="1134"/>
+        </w:tabs>
+        <w:ind w:left="1134" w:leftChars="0" w:hanging="1134" w:firstLineChars="0"/>
+      </w:pPr>
+      <w:rPr>
+        <w:rFonts w:hint="default"/>
+      </w:rPr>
+    </w:lvl>
+    <w:lvl w:ilvl="6" w:tentative="1">
+      <w:start w:val="1"/>
+      <w:numFmt w:val="decimal"/>
+      <w:lvlText w:val="%1.%2.%3.%4.%5.%6.%7."/>
+      <w:lvlJc w:val="left"/>
+      <w:pPr>
+        <w:tabs>
+          <w:tab w:val="left" w:pos="1275"/>
+        </w:tabs>
+        <w:ind w:left="1275" w:leftChars="0" w:hanging="1275" w:firstLineChars="0"/>
+      </w:pPr>
+      <w:rPr>
+        <w:rFonts w:hint="default"/>
+      </w:rPr>
+    </w:lvl>
+    <w:lvl w:ilvl="7" w:tentative="1">
+      <w:start w:val="1"/>
+      <w:numFmt w:val="decimal"/>
+      <w:lvlText w:val="%1.%2.%3.%4.%5.%6.%7.%8."/>
+      <w:lvlJc w:val="left"/>
+      <w:pPr>
+        <w:tabs>
+          <w:tab w:val="left" w:pos="1418"/>
+        </w:tabs>
+        <w:ind w:left="1418" w:leftChars="0" w:hanging="1418" w:firstLineChars="0"/>
+      </w:pPr>
+      <w:rPr>
+        <w:rFonts w:hint="default"/>
+      </w:rPr>
+    </w:lvl>
+    <w:lvl w:ilvl="8" w:tentative="1">
+      <w:start w:val="1"/>
+      <w:numFmt w:val="decimal"/>
+      <w:lvlText w:val="%1.%2.%3.%4.%5.%6.%7.%8.%9."/>
+      <w:lvlJc w:val="left"/>
+      <w:pPr>
+        <w:tabs>
+          <w:tab w:val="left" w:pos="1558"/>
+        </w:tabs>
+        <w:ind w:left="1558" w:leftChars="0" w:hanging="1558" w:firstLineChars="0"/>
+      </w:pPr>
+      <w:rPr>
+        <w:rFonts w:hint="default"/>
+      </w:rPr>
+    </w:lvl>
+  </w:abstractNum>
   <w:abstractNum w:abstractNumId="1462217141">
     <w:nsid w:val="5727A9B5"/>
     <w:multiLevelType w:val="multilevel"/>
@@ -15975,122 +16107,6 @@
       </w:rPr>
     </w:lvl>
   </w:abstractNum>
-  <w:abstractNum w:abstractNumId="1462217790">
-    <w:nsid w:val="5727AC3E"/>
-    <w:multiLevelType w:val="multilevel"/>
-    <w:tmpl w:val="5727AC3E"/>
-    <w:lvl w:ilvl="0" w:tentative="1">
-      <w:start w:val="1"/>
-      <w:numFmt w:val="decimal"/>
-      <w:lvlText w:val="%1."/>
-      <w:lvlJc w:val="left"/>
-      <w:pPr>
-        <w:tabs>
-          <w:tab w:val="left" w:pos="283"/>
-        </w:tabs>
-        <w:ind w:left="283" w:hanging="283"/>
-      </w:pPr>
-      <w:rPr>
-        <w:rFonts w:hint="default"/>
-      </w:rPr>
-    </w:lvl>
-    <w:lvl w:ilvl="1" w:tentative="1">
-      <w:start w:val="1"/>
-      <w:numFmt w:val="decimal"/>
-      <w:lvlText w:val="%2."/>
-      <w:lvlJc w:val="left"/>
-      <w:pPr>
-        <w:tabs>
-          <w:tab w:val="left" w:pos="567"/>
-        </w:tabs>
-        <w:ind w:left="567" w:hanging="283"/>
-      </w:pPr>
-    </w:lvl>
-    <w:lvl w:ilvl="2" w:tentative="1">
-      <w:start w:val="1"/>
-      <w:numFmt w:val="decimal"/>
-      <w:lvlText w:val="%3."/>
-      <w:lvlJc w:val="left"/>
-      <w:pPr>
-        <w:tabs>
-          <w:tab w:val="left" w:pos="850"/>
-        </w:tabs>
-        <w:ind w:left="850" w:hanging="283"/>
-      </w:pPr>
-    </w:lvl>
-    <w:lvl w:ilvl="3" w:tentative="1">
-      <w:start w:val="1"/>
-      <w:numFmt w:val="decimal"/>
-      <w:lvlText w:val="%4."/>
-      <w:lvlJc w:val="left"/>
-      <w:pPr>
-        <w:tabs>
-          <w:tab w:val="left" w:pos="1134"/>
-        </w:tabs>
-        <w:ind w:left="1134" w:hanging="283"/>
-      </w:pPr>
-    </w:lvl>
-    <w:lvl w:ilvl="4" w:tentative="1">
-      <w:start w:val="1"/>
-      <w:numFmt w:val="decimal"/>
-      <w:lvlText w:val="%5."/>
-      <w:lvlJc w:val="left"/>
-      <w:pPr>
-        <w:tabs>
-          <w:tab w:val="left" w:pos="1417"/>
-        </w:tabs>
-        <w:ind w:left="1417" w:hanging="283"/>
-      </w:pPr>
-    </w:lvl>
-    <w:lvl w:ilvl="5" w:tentative="1">
-      <w:start w:val="1"/>
-      <w:numFmt w:val="decimal"/>
-      <w:lvlText w:val="%6."/>
-      <w:lvlJc w:val="left"/>
-      <w:pPr>
-        <w:tabs>
-          <w:tab w:val="left" w:pos="1701"/>
-        </w:tabs>
-        <w:ind w:left="1701" w:hanging="283"/>
-      </w:pPr>
-    </w:lvl>
-    <w:lvl w:ilvl="6" w:tentative="1">
-      <w:start w:val="1"/>
-      <w:numFmt w:val="decimal"/>
-      <w:lvlText w:val="%7."/>
-      <w:lvlJc w:val="left"/>
-      <w:pPr>
-        <w:tabs>
-          <w:tab w:val="left" w:pos="1984"/>
-        </w:tabs>
-        <w:ind w:left="1984" w:hanging="283"/>
-      </w:pPr>
-    </w:lvl>
-    <w:lvl w:ilvl="7" w:tentative="1">
-      <w:start w:val="1"/>
-      <w:numFmt w:val="decimal"/>
-      <w:lvlText w:val="%8."/>
-      <w:lvlJc w:val="left"/>
-      <w:pPr>
-        <w:tabs>
-          <w:tab w:val="left" w:pos="2268"/>
-        </w:tabs>
-        <w:ind w:left="2268" w:hanging="283"/>
-      </w:pPr>
-    </w:lvl>
-    <w:lvl w:ilvl="8" w:tentative="1">
-      <w:start w:val="1"/>
-      <w:numFmt w:val="decimal"/>
-      <w:lvlText w:val="%9."/>
-      <w:lvlJc w:val="left"/>
-      <w:pPr>
-        <w:tabs>
-          <w:tab w:val="left" w:pos="2551"/>
-        </w:tabs>
-        <w:ind w:left="2551" w:hanging="283"/>
-      </w:pPr>
-    </w:lvl>
-  </w:abstractNum>
   <w:abstractNum w:abstractNumId="1462217130">
     <w:nsid w:val="5727A9AA"/>
     <w:multiLevelType w:val="multilevel"/>
@@ -16205,6 +16221,122 @@
       <w:rPr>
         <w:rFonts w:hint="default" w:ascii="Wingdings" w:hAnsi="Wingdings" w:cs="Wingdings"/>
       </w:rPr>
+    </w:lvl>
+  </w:abstractNum>
+  <w:abstractNum w:abstractNumId="1462217790">
+    <w:nsid w:val="5727AC3E"/>
+    <w:multiLevelType w:val="multilevel"/>
+    <w:tmpl w:val="5727AC3E"/>
+    <w:lvl w:ilvl="0" w:tentative="1">
+      <w:start w:val="1"/>
+      <w:numFmt w:val="decimal"/>
+      <w:lvlText w:val="%1."/>
+      <w:lvlJc w:val="left"/>
+      <w:pPr>
+        <w:tabs>
+          <w:tab w:val="left" w:pos="283"/>
+        </w:tabs>
+        <w:ind w:left="283" w:hanging="283"/>
+      </w:pPr>
+      <w:rPr>
+        <w:rFonts w:hint="default"/>
+      </w:rPr>
+    </w:lvl>
+    <w:lvl w:ilvl="1" w:tentative="1">
+      <w:start w:val="1"/>
+      <w:numFmt w:val="decimal"/>
+      <w:lvlText w:val="%2."/>
+      <w:lvlJc w:val="left"/>
+      <w:pPr>
+        <w:tabs>
+          <w:tab w:val="left" w:pos="567"/>
+        </w:tabs>
+        <w:ind w:left="567" w:hanging="283"/>
+      </w:pPr>
+    </w:lvl>
+    <w:lvl w:ilvl="2" w:tentative="1">
+      <w:start w:val="1"/>
+      <w:numFmt w:val="decimal"/>
+      <w:lvlText w:val="%3."/>
+      <w:lvlJc w:val="left"/>
+      <w:pPr>
+        <w:tabs>
+          <w:tab w:val="left" w:pos="850"/>
+        </w:tabs>
+        <w:ind w:left="850" w:hanging="283"/>
+      </w:pPr>
+    </w:lvl>
+    <w:lvl w:ilvl="3" w:tentative="1">
+      <w:start w:val="1"/>
+      <w:numFmt w:val="decimal"/>
+      <w:lvlText w:val="%4."/>
+      <w:lvlJc w:val="left"/>
+      <w:pPr>
+        <w:tabs>
+          <w:tab w:val="left" w:pos="1134"/>
+        </w:tabs>
+        <w:ind w:left="1134" w:hanging="283"/>
+      </w:pPr>
+    </w:lvl>
+    <w:lvl w:ilvl="4" w:tentative="1">
+      <w:start w:val="1"/>
+      <w:numFmt w:val="decimal"/>
+      <w:lvlText w:val="%5."/>
+      <w:lvlJc w:val="left"/>
+      <w:pPr>
+        <w:tabs>
+          <w:tab w:val="left" w:pos="1417"/>
+        </w:tabs>
+        <w:ind w:left="1417" w:hanging="283"/>
+      </w:pPr>
+    </w:lvl>
+    <w:lvl w:ilvl="5" w:tentative="1">
+      <w:start w:val="1"/>
+      <w:numFmt w:val="decimal"/>
+      <w:lvlText w:val="%6."/>
+      <w:lvlJc w:val="left"/>
+      <w:pPr>
+        <w:tabs>
+          <w:tab w:val="left" w:pos="1701"/>
+        </w:tabs>
+        <w:ind w:left="1701" w:hanging="283"/>
+      </w:pPr>
+    </w:lvl>
+    <w:lvl w:ilvl="6" w:tentative="1">
+      <w:start w:val="1"/>
+      <w:numFmt w:val="decimal"/>
+      <w:lvlText w:val="%7."/>
+      <w:lvlJc w:val="left"/>
+      <w:pPr>
+        <w:tabs>
+          <w:tab w:val="left" w:pos="1984"/>
+        </w:tabs>
+        <w:ind w:left="1984" w:hanging="283"/>
+      </w:pPr>
+    </w:lvl>
+    <w:lvl w:ilvl="7" w:tentative="1">
+      <w:start w:val="1"/>
+      <w:numFmt w:val="decimal"/>
+      <w:lvlText w:val="%8."/>
+      <w:lvlJc w:val="left"/>
+      <w:pPr>
+        <w:tabs>
+          <w:tab w:val="left" w:pos="2268"/>
+        </w:tabs>
+        <w:ind w:left="2268" w:hanging="283"/>
+      </w:pPr>
+    </w:lvl>
+    <w:lvl w:ilvl="8" w:tentative="1">
+      <w:start w:val="1"/>
+      <w:numFmt w:val="decimal"/>
+      <w:lvlText w:val="%9."/>
+      <w:lvlJc w:val="left"/>
+      <w:pPr>
+        <w:tabs>
+          <w:tab w:val="left" w:pos="2551"/>
+        </w:tabs>
+        <w:ind w:left="2551" w:hanging="283"/>
+      </w:pPr>
     </w:lvl>
   </w:abstractNum>
   <w:abstractNum w:abstractNumId="1462217185">
@@ -16908,10 +17040,10 @@
       </w:pPr>
     </w:lvl>
   </w:abstractNum>
-  <w:abstractNum w:abstractNumId="1463048146">
-    <w:nsid w:val="573457D2"/>
+  <w:abstractNum w:abstractNumId="1463385143">
+    <w:nsid w:val="57397C37"/>
     <w:multiLevelType w:val="multilevel"/>
-    <w:tmpl w:val="573457D2"/>
+    <w:tmpl w:val="57397C37"/>
     <w:lvl w:ilvl="0" w:tentative="1">
       <w:start w:val="1"/>
       <w:numFmt w:val="bullet"/>
@@ -17057,150 +17189,10 @@
       </w:rPr>
     </w:lvl>
   </w:abstractNum>
-  <w:abstractNum w:abstractNumId="1462218037">
-    <w:nsid w:val="5727AD35"/>
+  <w:abstractNum w:abstractNumId="1463385154">
+    <w:nsid w:val="57397C42"/>
     <w:multiLevelType w:val="multilevel"/>
-    <w:tmpl w:val="5727AD35"/>
-    <w:lvl w:ilvl="0" w:tentative="1">
-      <w:start w:val="1"/>
-      <w:numFmt w:val="decimal"/>
-      <w:lvlText w:val="%1."/>
-      <w:lvlJc w:val="left"/>
-      <w:pPr>
-        <w:tabs>
-          <w:tab w:val="left" w:pos="425"/>
-        </w:tabs>
-        <w:ind w:left="425" w:leftChars="0" w:hanging="425" w:firstLineChars="0"/>
-      </w:pPr>
-      <w:rPr>
-        <w:rFonts w:hint="default"/>
-      </w:rPr>
-    </w:lvl>
-    <w:lvl w:ilvl="1" w:tentative="1">
-      <w:start w:val="1"/>
-      <w:numFmt w:val="decimal"/>
-      <w:lvlText w:val="%1.%2."/>
-      <w:lvlJc w:val="left"/>
-      <w:pPr>
-        <w:tabs>
-          <w:tab w:val="left" w:pos="567"/>
-        </w:tabs>
-        <w:ind w:left="567" w:leftChars="0" w:hanging="567" w:firstLineChars="0"/>
-      </w:pPr>
-      <w:rPr>
-        <w:rFonts w:hint="default"/>
-      </w:rPr>
-    </w:lvl>
-    <w:lvl w:ilvl="2" w:tentative="1">
-      <w:start w:val="1"/>
-      <w:numFmt w:val="decimal"/>
-      <w:lvlText w:val="%1.%2.%3."/>
-      <w:lvlJc w:val="left"/>
-      <w:pPr>
-        <w:tabs>
-          <w:tab w:val="left" w:pos="709"/>
-        </w:tabs>
-        <w:ind w:left="709" w:leftChars="0" w:hanging="709" w:firstLineChars="0"/>
-      </w:pPr>
-      <w:rPr>
-        <w:rFonts w:hint="default"/>
-      </w:rPr>
-    </w:lvl>
-    <w:lvl w:ilvl="3" w:tentative="1">
-      <w:start w:val="1"/>
-      <w:numFmt w:val="decimal"/>
-      <w:lvlText w:val="%1.%2.%3.%4."/>
-      <w:lvlJc w:val="left"/>
-      <w:pPr>
-        <w:tabs>
-          <w:tab w:val="left" w:pos="850"/>
-        </w:tabs>
-        <w:ind w:left="850" w:leftChars="0" w:hanging="850" w:firstLineChars="0"/>
-      </w:pPr>
-      <w:rPr>
-        <w:rFonts w:hint="default"/>
-      </w:rPr>
-    </w:lvl>
-    <w:lvl w:ilvl="4" w:tentative="1">
-      <w:start w:val="1"/>
-      <w:numFmt w:val="decimal"/>
-      <w:lvlText w:val="%1.%2.%3.%4.%5."/>
-      <w:lvlJc w:val="left"/>
-      <w:pPr>
-        <w:tabs>
-          <w:tab w:val="left" w:pos="991"/>
-        </w:tabs>
-        <w:ind w:left="991" w:leftChars="0" w:hanging="991" w:firstLineChars="0"/>
-      </w:pPr>
-      <w:rPr>
-        <w:rFonts w:hint="default"/>
-      </w:rPr>
-    </w:lvl>
-    <w:lvl w:ilvl="5" w:tentative="1">
-      <w:start w:val="1"/>
-      <w:numFmt w:val="decimal"/>
-      <w:lvlText w:val="%1.%2.%3.%4.%5.%6."/>
-      <w:lvlJc w:val="left"/>
-      <w:pPr>
-        <w:tabs>
-          <w:tab w:val="left" w:pos="1134"/>
-        </w:tabs>
-        <w:ind w:left="1134" w:leftChars="0" w:hanging="1134" w:firstLineChars="0"/>
-      </w:pPr>
-      <w:rPr>
-        <w:rFonts w:hint="default"/>
-      </w:rPr>
-    </w:lvl>
-    <w:lvl w:ilvl="6" w:tentative="1">
-      <w:start w:val="1"/>
-      <w:numFmt w:val="decimal"/>
-      <w:lvlText w:val="%1.%2.%3.%4.%5.%6.%7."/>
-      <w:lvlJc w:val="left"/>
-      <w:pPr>
-        <w:tabs>
-          <w:tab w:val="left" w:pos="1275"/>
-        </w:tabs>
-        <w:ind w:left="1275" w:leftChars="0" w:hanging="1275" w:firstLineChars="0"/>
-      </w:pPr>
-      <w:rPr>
-        <w:rFonts w:hint="default"/>
-      </w:rPr>
-    </w:lvl>
-    <w:lvl w:ilvl="7" w:tentative="1">
-      <w:start w:val="1"/>
-      <w:numFmt w:val="decimal"/>
-      <w:lvlText w:val="%1.%2.%3.%4.%5.%6.%7.%8."/>
-      <w:lvlJc w:val="left"/>
-      <w:pPr>
-        <w:tabs>
-          <w:tab w:val="left" w:pos="1418"/>
-        </w:tabs>
-        <w:ind w:left="1418" w:leftChars="0" w:hanging="1418" w:firstLineChars="0"/>
-      </w:pPr>
-      <w:rPr>
-        <w:rFonts w:hint="default"/>
-      </w:rPr>
-    </w:lvl>
-    <w:lvl w:ilvl="8" w:tentative="1">
-      <w:start w:val="1"/>
-      <w:numFmt w:val="decimal"/>
-      <w:lvlText w:val="%1.%2.%3.%4.%5.%6.%7.%8.%9."/>
-      <w:lvlJc w:val="left"/>
-      <w:pPr>
-        <w:tabs>
-          <w:tab w:val="left" w:pos="1558"/>
-        </w:tabs>
-        <w:ind w:left="1558" w:leftChars="0" w:hanging="1558" w:firstLineChars="0"/>
-      </w:pPr>
-      <w:rPr>
-        <w:rFonts w:hint="default"/>
-      </w:rPr>
-    </w:lvl>
-  </w:abstractNum>
-  <w:abstractNum w:abstractNumId="1463048157">
-    <w:nsid w:val="573457DD"/>
-    <w:multiLevelType w:val="multilevel"/>
-    <w:tmpl w:val="573457DD"/>
+    <w:tmpl w:val="57397C42"/>
     <w:lvl w:ilvl="0" w:tentative="1">
       <w:start w:val="1"/>
       <w:numFmt w:val="bullet"/>
@@ -17386,13 +17378,13 @@
     <w:abstractNumId w:val="1462221303"/>
   </w:num>
   <w:num w:numId="14">
-    <w:abstractNumId w:val="1463048146"/>
+    <w:abstractNumId w:val="1463385143"/>
     <w:lvlOverride w:ilvl="0">
       <w:startOverride w:val="1"/>
     </w:lvlOverride>
   </w:num>
   <w:num w:numId="15">
-    <w:abstractNumId w:val="1463048157"/>
+    <w:abstractNumId w:val="1463385154"/>
     <w:lvlOverride w:ilvl="0">
       <w:startOverride w:val="1"/>
     </w:lvlOverride>

</xml_diff>